<commit_message>
Make generator.py comply with PEP-8
</commit_message>
<xml_diff>
--- a/demo/test.docx
+++ b/demo/test.docx
@@ -156,11 +156,7 @@
     <w:p>
       <w:pPr>
         <w:pStyle w:val="Normal"/>
-        <w:rPr>
-          <w:rFonts w:ascii="Lato" w:hAnsi="Lato"/>
-          <w:sz w:val="32"/>
-          <w:szCs w:val="32"/>
-        </w:rPr>
+        <w:rPr/>
       </w:pPr>
       <w:r>
         <w:rPr>
@@ -217,6 +213,33 @@
         </w:rPr>
       </w:pPr>
       <w:r>
+        <w:rPr/>
+      </w:r>
+    </w:p>
+    <w:p>
+      <w:pPr>
+        <w:pStyle w:val="Normal"/>
+        <w:rPr/>
+      </w:pPr>
+      <w:r>
+        <w:rPr>
+          <w:rFonts w:ascii="Lato" w:hAnsi="Lato"/>
+          <w:sz w:val="32"/>
+          <w:szCs w:val="32"/>
+        </w:rPr>
+        <w:t>This should blow up: `name` is a `type``type` `name`.</w:t>
+      </w:r>
+    </w:p>
+    <w:p>
+      <w:pPr>
+        <w:pStyle w:val="Normal"/>
+        <w:rPr>
+          <w:rFonts w:ascii="Lato" w:hAnsi="Lato"/>
+          <w:sz w:val="32"/>
+          <w:szCs w:val="32"/>
+        </w:rPr>
+      </w:pPr>
+      <w:r>
         <w:rPr>
           <w:rFonts w:ascii="Lato" w:hAnsi="Lato"/>
           <w:sz w:val="32"/>
@@ -245,11 +268,7 @@
     <w:p>
       <w:pPr>
         <w:pStyle w:val="Normal"/>
-        <w:rPr>
-          <w:rFonts w:ascii="Lato" w:hAnsi="Lato"/>
-          <w:sz w:val="32"/>
-          <w:szCs w:val="32"/>
-        </w:rPr>
+        <w:rPr/>
       </w:pPr>
       <w:r>
         <w:rPr>
@@ -267,6 +286,7 @@
       <w:pgNumType w:fmt="decimal"/>
       <w:formProt w:val="false"/>
       <w:textDirection w:val="lrTb"/>
+      <w:docGrid w:type="default" w:linePitch="240" w:charSpace="4294961151"/>
     </w:sectPr>
   </w:body>
 </w:document>
@@ -278,15 +298,12 @@
     <w:rPrDefault>
       <w:rPr>
         <w:rFonts w:ascii="Liberation Serif" w:hAnsi="Liberation Serif" w:eastAsia="Noto Sans CJK SC Regular" w:cs="FreeSans"/>
-        <w:sz w:val="24"/>
         <w:szCs w:val="24"/>
         <w:lang w:val="en-SG" w:eastAsia="zh-CN" w:bidi="hi-IN"/>
       </w:rPr>
     </w:rPrDefault>
     <w:pPrDefault>
-      <w:pPr>
-        <w:widowControl/>
-      </w:pPr>
+      <w:pPr/>
     </w:pPrDefault>
   </w:docDefaults>
   <w:style w:type="paragraph" w:styleId="Normal">
@@ -294,10 +311,12 @@
     <w:qFormat/>
     <w:pPr>
       <w:widowControl/>
+      <w:bidi w:val="0"/>
+      <w:jc w:val="left"/>
     </w:pPr>
     <w:rPr>
       <w:rFonts w:ascii="Liberation Serif" w:hAnsi="Liberation Serif" w:eastAsia="Noto Sans CJK SC Regular" w:cs="FreeSans"/>
-      <w:color w:val="auto"/>
+      <w:color w:val="00000A"/>
       <w:sz w:val="24"/>
       <w:szCs w:val="24"/>
       <w:lang w:val="en-SG" w:eastAsia="zh-CN" w:bidi="hi-IN"/>

</xml_diff>